<commit_message>
- Inclusão de alguns requisitos funcionais
</commit_message>
<xml_diff>
--- a/documentos/RN01.docx
+++ b/documentos/RN01.docx
@@ -5,17 +5,18 @@
     <w:tbl>
       <w:tblPr>
         <w:tblStyle w:val="Tabelacomgrade"/>
-        <w:tblW w:w="0" w:type="auto"/>
+        <w:tblW w:w="6799" w:type="dxa"/>
         <w:tblLook w:val="04A0" w:firstRow="1" w:lastRow="0" w:firstColumn="1" w:lastColumn="0" w:noHBand="0" w:noVBand="1"/>
       </w:tblPr>
       <w:tblGrid>
-        <w:gridCol w:w="988"/>
-        <w:gridCol w:w="7506"/>
+        <w:gridCol w:w="879"/>
+        <w:gridCol w:w="4928"/>
+        <w:gridCol w:w="992"/>
       </w:tblGrid>
       <w:tr>
         <w:tc>
           <w:tcPr>
-            <w:tcW w:w="988" w:type="dxa"/>
+            <w:tcW w:w="879" w:type="dxa"/>
           </w:tcPr>
           <w:p>
             <w:r>
@@ -25,15 +26,226 @@
         </w:tc>
         <w:tc>
           <w:tcPr>
-            <w:tcW w:w="7506" w:type="dxa"/>
-          </w:tcPr>
-          <w:p>
-            <w:r>
-              <w:t>O sistema deve permitir que o usuário crie uma república.</w:t>
-            </w:r>
+            <w:tcW w:w="4928" w:type="dxa"/>
+          </w:tcPr>
+          <w:p>
+            <w:r>
+              <w:t>O sistema deve permitir que o usuário crie seu cadastro.</w:t>
+            </w:r>
+          </w:p>
+        </w:tc>
+        <w:tc>
+          <w:tcPr>
+            <w:tcW w:w="992" w:type="dxa"/>
+          </w:tcPr>
+          <w:p/>
+        </w:tc>
+      </w:tr>
+      <w:tr>
+        <w:tc>
+          <w:tcPr>
+            <w:tcW w:w="879" w:type="dxa"/>
+          </w:tcPr>
+          <w:p>
+            <w:r>
+              <w:t>[RN02]</w:t>
+            </w:r>
+          </w:p>
+        </w:tc>
+        <w:tc>
+          <w:tcPr>
+            <w:tcW w:w="4928" w:type="dxa"/>
+          </w:tcPr>
+          <w:p>
+            <w:r>
+              <w:t xml:space="preserve">O sistema deve permitir que o usuário faça o </w:t>
+            </w:r>
+            <w:proofErr w:type="spellStart"/>
+            <w:r>
+              <w:t>login</w:t>
+            </w:r>
+            <w:proofErr w:type="spellEnd"/>
+            <w:r>
+              <w:t xml:space="preserve"> com os dados cadastrados.</w:t>
+            </w:r>
+          </w:p>
+        </w:tc>
+        <w:tc>
+          <w:tcPr>
+            <w:tcW w:w="992" w:type="dxa"/>
+          </w:tcPr>
+          <w:p/>
+        </w:tc>
+      </w:tr>
+      <w:tr>
+        <w:tc>
+          <w:tcPr>
+            <w:tcW w:w="879" w:type="dxa"/>
+          </w:tcPr>
+          <w:p>
+            <w:r>
+              <w:t>[RN03]</w:t>
+            </w:r>
+          </w:p>
+        </w:tc>
+        <w:tc>
+          <w:tcPr>
+            <w:tcW w:w="4928" w:type="dxa"/>
+          </w:tcPr>
+          <w:p>
+            <w:r>
+              <w:t>O sistema deve permitir que o usuário altere seu cadastro.</w:t>
+            </w:r>
+          </w:p>
+        </w:tc>
+        <w:tc>
+          <w:tcPr>
+            <w:tcW w:w="992" w:type="dxa"/>
+          </w:tcPr>
+          <w:p/>
+        </w:tc>
+      </w:tr>
+      <w:tr>
+        <w:tc>
+          <w:tcPr>
+            <w:tcW w:w="879" w:type="dxa"/>
+          </w:tcPr>
+          <w:p>
+            <w:r>
+              <w:t>[RN04]</w:t>
+            </w:r>
+          </w:p>
+        </w:tc>
+        <w:tc>
+          <w:tcPr>
+            <w:tcW w:w="4928" w:type="dxa"/>
+          </w:tcPr>
+          <w:p>
+            <w:r>
+              <w:t>O sistema deve permitir que o usuário crie uma nova despesa.</w:t>
+            </w:r>
+          </w:p>
+        </w:tc>
+        <w:tc>
+          <w:tcPr>
+            <w:tcW w:w="992" w:type="dxa"/>
+          </w:tcPr>
+          <w:p/>
+        </w:tc>
+      </w:tr>
+      <w:tr>
+        <w:tc>
+          <w:tcPr>
+            <w:tcW w:w="879" w:type="dxa"/>
+          </w:tcPr>
+          <w:p>
+            <w:r>
+              <w:t>[RN05]</w:t>
+            </w:r>
+          </w:p>
+        </w:tc>
+        <w:tc>
+          <w:tcPr>
+            <w:tcW w:w="4928" w:type="dxa"/>
+          </w:tcPr>
+          <w:p>
+            <w:r>
+              <w:t>O sistema deve exigir que o usuário insira os participantes da despesa.</w:t>
+            </w:r>
+          </w:p>
+        </w:tc>
+        <w:tc>
+          <w:tcPr>
+            <w:tcW w:w="992" w:type="dxa"/>
+          </w:tcPr>
+          <w:p>
+            <w:r>
+              <w:t>[RN04]</w:t>
+            </w:r>
+          </w:p>
+        </w:tc>
+      </w:tr>
+      <w:tr>
+        <w:tc>
+          <w:tcPr>
+            <w:tcW w:w="879" w:type="dxa"/>
+          </w:tcPr>
+          <w:p>
+            <w:r>
+              <w:t>[RN06]</w:t>
+            </w:r>
+          </w:p>
+        </w:tc>
+        <w:tc>
+          <w:tcPr>
+            <w:tcW w:w="4928" w:type="dxa"/>
+          </w:tcPr>
+          <w:p>
+            <w:r>
+              <w:t>O sistema deve permitir que o usuário insira os itens da despesa.</w:t>
+            </w:r>
+          </w:p>
+        </w:tc>
+        <w:tc>
+          <w:tcPr>
+            <w:tcW w:w="992" w:type="dxa"/>
+          </w:tcPr>
+          <w:p>
+            <w:r>
+              <w:t>[RN04]</w:t>
+            </w:r>
+          </w:p>
+        </w:tc>
+      </w:tr>
+      <w:tr>
+        <w:tc>
+          <w:tcPr>
+            <w:tcW w:w="879" w:type="dxa"/>
+          </w:tcPr>
+          <w:p>
+            <w:r>
+              <w:t>[RN07]</w:t>
+            </w:r>
+          </w:p>
+        </w:tc>
+        <w:tc>
+          <w:tcPr>
+            <w:tcW w:w="4928" w:type="dxa"/>
+          </w:tcPr>
+          <w:p>
+            <w:r>
+              <w:t>O sistema deve permitir que o usuário veja em seu perfil o saldo com cada morador da casa.</w:t>
+            </w:r>
+          </w:p>
+        </w:tc>
+        <w:tc>
+          <w:tcPr>
+            <w:tcW w:w="992" w:type="dxa"/>
+          </w:tcPr>
+          <w:p/>
+        </w:tc>
+      </w:tr>
+      <w:tr>
+        <w:tc>
+          <w:tcPr>
+            <w:tcW w:w="879" w:type="dxa"/>
+          </w:tcPr>
+          <w:p>
             <w:bookmarkStart w:id="0" w:name="_GoBack"/>
             <w:bookmarkEnd w:id="0"/>
           </w:p>
+        </w:tc>
+        <w:tc>
+          <w:tcPr>
+            <w:tcW w:w="4928" w:type="dxa"/>
+          </w:tcPr>
+          <w:p/>
+        </w:tc>
+        <w:tc>
+          <w:tcPr>
+            <w:tcW w:w="992" w:type="dxa"/>
+          </w:tcPr>
+          <w:p/>
         </w:tc>
       </w:tr>
     </w:tbl>

</xml_diff>

<commit_message>
- alteração doc req
</commit_message>
<xml_diff>
--- a/documentos/RN01.docx
+++ b/documentos/RN01.docx
@@ -231,15 +231,75 @@
             <w:tcW w:w="879" w:type="dxa"/>
           </w:tcPr>
           <w:p>
+            <w:r>
+              <w:t>[RN08]</w:t>
+            </w:r>
+          </w:p>
+        </w:tc>
+        <w:tc>
+          <w:tcPr>
+            <w:tcW w:w="4928" w:type="dxa"/>
+          </w:tcPr>
+          <w:p>
+            <w:r>
+              <w:t>O sistema deve permitir a inclusão de uma nova tarefa.</w:t>
+            </w:r>
+          </w:p>
+        </w:tc>
+        <w:tc>
+          <w:tcPr>
+            <w:tcW w:w="992" w:type="dxa"/>
+          </w:tcPr>
+          <w:p/>
+        </w:tc>
+      </w:tr>
+      <w:tr>
+        <w:tc>
+          <w:tcPr>
+            <w:tcW w:w="879" w:type="dxa"/>
+          </w:tcPr>
+          <w:p>
+            <w:r>
+              <w:t>[RN09]</w:t>
+            </w:r>
+          </w:p>
+        </w:tc>
+        <w:tc>
+          <w:tcPr>
+            <w:tcW w:w="4928" w:type="dxa"/>
+          </w:tcPr>
+          <w:p>
+            <w:r>
+              <w:t>O sistema deve permitir a inclusão de participantes daquela tarefa.</w:t>
+            </w:r>
+          </w:p>
+        </w:tc>
+        <w:tc>
+          <w:tcPr>
+            <w:tcW w:w="992" w:type="dxa"/>
+          </w:tcPr>
+          <w:p/>
+        </w:tc>
+      </w:tr>
+      <w:tr>
+        <w:tc>
+          <w:tcPr>
+            <w:tcW w:w="879" w:type="dxa"/>
+          </w:tcPr>
+          <w:p>
+            <w:r>
+              <w:t>[RN10]</w:t>
+            </w:r>
+          </w:p>
+        </w:tc>
+        <w:tc>
+          <w:tcPr>
+            <w:tcW w:w="4928" w:type="dxa"/>
+          </w:tcPr>
+          <w:p>
             <w:bookmarkStart w:id="0" w:name="_GoBack"/>
             <w:bookmarkEnd w:id="0"/>
           </w:p>
-        </w:tc>
-        <w:tc>
-          <w:tcPr>
-            <w:tcW w:w="4928" w:type="dxa"/>
-          </w:tcPr>
-          <w:p/>
         </w:tc>
         <w:tc>
           <w:tcPr>
@@ -250,6 +310,173 @@
       </w:tr>
     </w:tbl>
     <w:p/>
+    <w:p/>
+    <w:p/>
+    <w:p/>
+    <w:p/>
+    <w:p/>
+    <w:p>
+      <w:pPr>
+        <w:pStyle w:val="PargrafodaLista"/>
+        <w:numPr>
+          <w:ilvl w:val="0"/>
+          <w:numId w:val="1"/>
+        </w:numPr>
+      </w:pPr>
+      <w:r>
+        <w:rPr>
+          <w:b/>
+        </w:rPr>
+        <w:t xml:space="preserve">Empresa: </w:t>
+      </w:r>
+      <w:proofErr w:type="spellStart"/>
+      <w:r>
+        <w:t>Stilingue</w:t>
+      </w:r>
+      <w:proofErr w:type="spellEnd"/>
+      <w:r>
+        <w:br/>
+      </w:r>
+      <w:r>
+        <w:rPr>
+          <w:b/>
+        </w:rPr>
+        <w:t xml:space="preserve">Cargo: </w:t>
+      </w:r>
+      <w:proofErr w:type="spellStart"/>
+      <w:r>
+        <w:t>Tester</w:t>
+      </w:r>
+      <w:proofErr w:type="spellEnd"/>
+      <w:r>
+        <w:br/>
+        <w:t>[</w:t>
+      </w:r>
+      <w:r>
+        <w:t xml:space="preserve">Fevereiro 2017 - </w:t>
+      </w:r>
+      <w:r>
+        <w:t>Até o momento]</w:t>
+      </w:r>
+      <w:r>
+        <w:br/>
+      </w:r>
+      <w:r>
+        <w:rPr>
+          <w:b/>
+        </w:rPr>
+        <w:t>ATIVIDADES:</w:t>
+      </w:r>
+    </w:p>
+    <w:p>
+      <w:pPr>
+        <w:pStyle w:val="PargrafodaLista"/>
+        <w:numPr>
+          <w:ilvl w:val="1"/>
+          <w:numId w:val="1"/>
+        </w:numPr>
+      </w:pPr>
+      <w:r>
+        <w:t>Responsável</w:t>
+      </w:r>
+      <w:r>
+        <w:t xml:space="preserve"> p</w:t>
+      </w:r>
+      <w:r>
+        <w:t>ela criação da equipe de testes</w:t>
+      </w:r>
+    </w:p>
+    <w:p>
+      <w:pPr>
+        <w:pStyle w:val="PargrafodaLista"/>
+        <w:numPr>
+          <w:ilvl w:val="1"/>
+          <w:numId w:val="1"/>
+        </w:numPr>
+      </w:pPr>
+      <w:r>
+        <w:t>Desenvolvi</w:t>
+      </w:r>
+      <w:r>
+        <w:t>mento</w:t>
+      </w:r>
+      <w:r>
+        <w:t xml:space="preserve"> </w:t>
+      </w:r>
+      <w:r>
+        <w:t>do</w:t>
+      </w:r>
+      <w:r>
+        <w:t xml:space="preserve"> sistema para</w:t>
+      </w:r>
+      <w:r>
+        <w:t xml:space="preserve"> testes automáticos utilizando:</w:t>
+      </w:r>
+    </w:p>
+    <w:p>
+      <w:pPr>
+        <w:pStyle w:val="PargrafodaLista"/>
+        <w:numPr>
+          <w:ilvl w:val="2"/>
+          <w:numId w:val="1"/>
+        </w:numPr>
+      </w:pPr>
+      <w:r>
+        <w:t xml:space="preserve"> Python e</w:t>
+      </w:r>
+      <w:r>
+        <w:t xml:space="preserve"> </w:t>
+      </w:r>
+      <w:proofErr w:type="spellStart"/>
+      <w:r>
+        <w:t>Selenium</w:t>
+      </w:r>
+      <w:proofErr w:type="spellEnd"/>
+      <w:r>
+        <w:t xml:space="preserve">. </w:t>
+      </w:r>
+    </w:p>
+    <w:p>
+      <w:pPr>
+        <w:pStyle w:val="PargrafodaLista"/>
+        <w:numPr>
+          <w:ilvl w:val="1"/>
+          <w:numId w:val="1"/>
+        </w:numPr>
+      </w:pPr>
+      <w:r>
+        <w:t>Junto à equipe de desenvolvimento trabalho com testes manuai</w:t>
+      </w:r>
+      <w:r>
+        <w:t xml:space="preserve">s, </w:t>
+      </w:r>
+      <w:r>
+        <w:t>automáticos</w:t>
+      </w:r>
+      <w:r>
+        <w:t xml:space="preserve"> e de qualidade.</w:t>
+      </w:r>
+    </w:p>
+    <w:p>
+      <w:pPr>
+        <w:pStyle w:val="PargrafodaLista"/>
+        <w:numPr>
+          <w:ilvl w:val="1"/>
+          <w:numId w:val="1"/>
+        </w:numPr>
+      </w:pPr>
+      <w:r>
+        <w:t xml:space="preserve">Junto a equipe de </w:t>
+      </w:r>
+      <w:proofErr w:type="spellStart"/>
+      <w:r>
+        <w:t>devops</w:t>
+      </w:r>
+      <w:proofErr w:type="spellEnd"/>
+      <w:r>
+        <w:t>, ajudo nos diagnósticos de bugs encontrados no sistema pelos clientes.</w:t>
+      </w:r>
+    </w:p>
     <w:sectPr>
       <w:pgSz w:w="11906" w:h="16838"/>
       <w:pgMar w:top="1417" w:right="1701" w:bottom="1417" w:left="1701" w:header="708" w:footer="708" w:gutter="0"/>
@@ -258,6 +485,126 @@
     </w:sectPr>
   </w:body>
 </w:document>
+</file>
+
+<file path=word/numbering.xml><?xml version="1.0" encoding="utf-8"?>
+<w:numbering xmlns:wpc="http://schemas.microsoft.com/office/word/2010/wordprocessingCanvas" xmlns:cx="http://schemas.microsoft.com/office/drawing/2014/chartex" xmlns:mc="http://schemas.openxmlformats.org/markup-compatibility/2006" xmlns:o="urn:schemas-microsoft-com:office:office" xmlns:r="http://schemas.openxmlformats.org/officeDocument/2006/relationships" xmlns:m="http://schemas.openxmlformats.org/officeDocument/2006/math" xmlns:v="urn:schemas-microsoft-com:vml" xmlns:wp14="http://schemas.microsoft.com/office/word/2010/wordprocessingDrawing" xmlns:wp="http://schemas.openxmlformats.org/drawingml/2006/wordprocessingDrawing" xmlns:w10="urn:schemas-microsoft-com:office:word" xmlns:w="http://schemas.openxmlformats.org/wordprocessingml/2006/main" xmlns:w14="http://schemas.microsoft.com/office/word/2010/wordml" xmlns:w15="http://schemas.microsoft.com/office/word/2012/wordml" xmlns:w16se="http://schemas.microsoft.com/office/word/2015/wordml/symex" xmlns:wpg="http://schemas.microsoft.com/office/word/2010/wordprocessingGroup" xmlns:wpi="http://schemas.microsoft.com/office/word/2010/wordprocessingInk" xmlns:wne="http://schemas.microsoft.com/office/word/2006/wordml" xmlns:wps="http://schemas.microsoft.com/office/word/2010/wordprocessingShape" mc:Ignorable="w14 w15 w16se wp14">
+  <w:abstractNum w:abstractNumId="0" w15:restartNumberingAfterBreak="0">
+    <w:nsid w:val="410D4536"/>
+    <w:multiLevelType w:val="hybridMultilevel"/>
+    <w:tmpl w:val="6FB86158"/>
+    <w:lvl w:ilvl="0" w:tplc="B0541B8E">
+      <w:numFmt w:val="bullet"/>
+      <w:lvlText w:val=""/>
+      <w:lvlJc w:val="left"/>
+      <w:pPr>
+        <w:ind w:left="720" w:hanging="360"/>
+      </w:pPr>
+      <w:rPr>
+        <w:rFonts w:ascii="Symbol" w:eastAsiaTheme="minorHAnsi" w:hAnsi="Symbol" w:cstheme="minorBidi" w:hint="default"/>
+      </w:rPr>
+    </w:lvl>
+    <w:lvl w:ilvl="1" w:tplc="04160003">
+      <w:start w:val="1"/>
+      <w:numFmt w:val="bullet"/>
+      <w:lvlText w:val="o"/>
+      <w:lvlJc w:val="left"/>
+      <w:pPr>
+        <w:ind w:left="1440" w:hanging="360"/>
+      </w:pPr>
+      <w:rPr>
+        <w:rFonts w:ascii="Courier New" w:hAnsi="Courier New" w:cs="Courier New" w:hint="default"/>
+      </w:rPr>
+    </w:lvl>
+    <w:lvl w:ilvl="2" w:tplc="04160005">
+      <w:start w:val="1"/>
+      <w:numFmt w:val="bullet"/>
+      <w:lvlText w:val=""/>
+      <w:lvlJc w:val="left"/>
+      <w:pPr>
+        <w:ind w:left="2160" w:hanging="360"/>
+      </w:pPr>
+      <w:rPr>
+        <w:rFonts w:ascii="Wingdings" w:hAnsi="Wingdings" w:hint="default"/>
+      </w:rPr>
+    </w:lvl>
+    <w:lvl w:ilvl="3" w:tplc="04160001" w:tentative="1">
+      <w:start w:val="1"/>
+      <w:numFmt w:val="bullet"/>
+      <w:lvlText w:val=""/>
+      <w:lvlJc w:val="left"/>
+      <w:pPr>
+        <w:ind w:left="2880" w:hanging="360"/>
+      </w:pPr>
+      <w:rPr>
+        <w:rFonts w:ascii="Symbol" w:hAnsi="Symbol" w:hint="default"/>
+      </w:rPr>
+    </w:lvl>
+    <w:lvl w:ilvl="4" w:tplc="04160003" w:tentative="1">
+      <w:start w:val="1"/>
+      <w:numFmt w:val="bullet"/>
+      <w:lvlText w:val="o"/>
+      <w:lvlJc w:val="left"/>
+      <w:pPr>
+        <w:ind w:left="3600" w:hanging="360"/>
+      </w:pPr>
+      <w:rPr>
+        <w:rFonts w:ascii="Courier New" w:hAnsi="Courier New" w:cs="Courier New" w:hint="default"/>
+      </w:rPr>
+    </w:lvl>
+    <w:lvl w:ilvl="5" w:tplc="04160005" w:tentative="1">
+      <w:start w:val="1"/>
+      <w:numFmt w:val="bullet"/>
+      <w:lvlText w:val=""/>
+      <w:lvlJc w:val="left"/>
+      <w:pPr>
+        <w:ind w:left="4320" w:hanging="360"/>
+      </w:pPr>
+      <w:rPr>
+        <w:rFonts w:ascii="Wingdings" w:hAnsi="Wingdings" w:hint="default"/>
+      </w:rPr>
+    </w:lvl>
+    <w:lvl w:ilvl="6" w:tplc="04160001" w:tentative="1">
+      <w:start w:val="1"/>
+      <w:numFmt w:val="bullet"/>
+      <w:lvlText w:val=""/>
+      <w:lvlJc w:val="left"/>
+      <w:pPr>
+        <w:ind w:left="5040" w:hanging="360"/>
+      </w:pPr>
+      <w:rPr>
+        <w:rFonts w:ascii="Symbol" w:hAnsi="Symbol" w:hint="default"/>
+      </w:rPr>
+    </w:lvl>
+    <w:lvl w:ilvl="7" w:tplc="04160003" w:tentative="1">
+      <w:start w:val="1"/>
+      <w:numFmt w:val="bullet"/>
+      <w:lvlText w:val="o"/>
+      <w:lvlJc w:val="left"/>
+      <w:pPr>
+        <w:ind w:left="5760" w:hanging="360"/>
+      </w:pPr>
+      <w:rPr>
+        <w:rFonts w:ascii="Courier New" w:hAnsi="Courier New" w:cs="Courier New" w:hint="default"/>
+      </w:rPr>
+    </w:lvl>
+    <w:lvl w:ilvl="8" w:tplc="04160005" w:tentative="1">
+      <w:start w:val="1"/>
+      <w:numFmt w:val="bullet"/>
+      <w:lvlText w:val=""/>
+      <w:lvlJc w:val="left"/>
+      <w:pPr>
+        <w:ind w:left="6480" w:hanging="360"/>
+      </w:pPr>
+      <w:rPr>
+        <w:rFonts w:ascii="Wingdings" w:hAnsi="Wingdings" w:hint="default"/>
+      </w:rPr>
+    </w:lvl>
+  </w:abstractNum>
+  <w:num w:numId="1">
+    <w:abstractNumId w:val="0"/>
+  </w:num>
+</w:numbering>
 </file>
 
 <file path=word/styles.xml><?xml version="1.0" encoding="utf-8"?>
@@ -700,6 +1047,17 @@
       </w:tblBorders>
     </w:tblPr>
   </w:style>
+  <w:style w:type="paragraph" w:styleId="PargrafodaLista">
+    <w:name w:val="List Paragraph"/>
+    <w:basedOn w:val="Normal"/>
+    <w:uiPriority w:val="34"/>
+    <w:qFormat/>
+    <w:rsid w:val="00A40E70"/>
+    <w:pPr>
+      <w:ind w:left="720"/>
+      <w:contextualSpacing/>
+    </w:pPr>
+  </w:style>
 </w:styles>
 </file>
 

</xml_diff>

<commit_message>
- Removido texto extra
</commit_message>
<xml_diff>
--- a/documentos/RN01.docx
+++ b/documentos/RN01.docx
@@ -1,6 +1,6 @@
 
 <file path=word/document.xml><?xml version="1.0" encoding="utf-8"?>
-<w:document xmlns:wpc="http://schemas.microsoft.com/office/word/2010/wordprocessingCanvas" xmlns:cx="http://schemas.microsoft.com/office/drawing/2014/chartex" xmlns:mc="http://schemas.openxmlformats.org/markup-compatibility/2006" xmlns:o="urn:schemas-microsoft-com:office:office" xmlns:r="http://schemas.openxmlformats.org/officeDocument/2006/relationships" xmlns:m="http://schemas.openxmlformats.org/officeDocument/2006/math" xmlns:v="urn:schemas-microsoft-com:vml" xmlns:wp14="http://schemas.microsoft.com/office/word/2010/wordprocessingDrawing" xmlns:wp="http://schemas.openxmlformats.org/drawingml/2006/wordprocessingDrawing" xmlns:w10="urn:schemas-microsoft-com:office:word" xmlns:w="http://schemas.openxmlformats.org/wordprocessingml/2006/main" xmlns:w14="http://schemas.microsoft.com/office/word/2010/wordml" xmlns:w15="http://schemas.microsoft.com/office/word/2012/wordml" xmlns:w16se="http://schemas.microsoft.com/office/word/2015/wordml/symex" xmlns:wpg="http://schemas.microsoft.com/office/word/2010/wordprocessingGroup" xmlns:wpi="http://schemas.microsoft.com/office/word/2010/wordprocessingInk" xmlns:wne="http://schemas.microsoft.com/office/word/2006/wordml" xmlns:wps="http://schemas.microsoft.com/office/word/2010/wordprocessingShape" mc:Ignorable="w14 w15 w16se wp14">
+<w:document xmlns:wpc="http://schemas.microsoft.com/office/word/2010/wordprocessingCanvas" xmlns:cx="http://schemas.microsoft.com/office/drawing/2014/chartex" xmlns:cx1="http://schemas.microsoft.com/office/drawing/2015/9/8/chartex" xmlns:mc="http://schemas.openxmlformats.org/markup-compatibility/2006" xmlns:o="urn:schemas-microsoft-com:office:office" xmlns:r="http://schemas.openxmlformats.org/officeDocument/2006/relationships" xmlns:m="http://schemas.openxmlformats.org/officeDocument/2006/math" xmlns:v="urn:schemas-microsoft-com:vml" xmlns:wp14="http://schemas.microsoft.com/office/word/2010/wordprocessingDrawing" xmlns:wp="http://schemas.openxmlformats.org/drawingml/2006/wordprocessingDrawing" xmlns:w10="urn:schemas-microsoft-com:office:word" xmlns:w="http://schemas.openxmlformats.org/wordprocessingml/2006/main" xmlns:w14="http://schemas.microsoft.com/office/word/2010/wordml" xmlns:w15="http://schemas.microsoft.com/office/word/2012/wordml" xmlns:w16se="http://schemas.microsoft.com/office/word/2015/wordml/symex" xmlns:wpg="http://schemas.microsoft.com/office/word/2010/wordprocessingGroup" xmlns:wpi="http://schemas.microsoft.com/office/word/2010/wordprocessingInk" xmlns:wne="http://schemas.microsoft.com/office/word/2006/wordml" xmlns:wps="http://schemas.microsoft.com/office/word/2010/wordprocessingShape" mc:Ignorable="w14 w15 w16se wp14">
   <w:body>
     <w:tbl>
       <w:tblPr>
@@ -296,10 +296,7 @@
           <w:tcPr>
             <w:tcW w:w="4928" w:type="dxa"/>
           </w:tcPr>
-          <w:p>
-            <w:bookmarkStart w:id="0" w:name="_GoBack"/>
-            <w:bookmarkEnd w:id="0"/>
-          </w:p>
+          <w:p/>
         </w:tc>
         <w:tc>
           <w:tcPr>
@@ -309,173 +306,9 @@
         </w:tc>
       </w:tr>
     </w:tbl>
-    <w:p/>
-    <w:p/>
-    <w:p/>
-    <w:p/>
-    <w:p/>
-    <w:p/>
     <w:p>
-      <w:pPr>
-        <w:pStyle w:val="PargrafodaLista"/>
-        <w:numPr>
-          <w:ilvl w:val="0"/>
-          <w:numId w:val="1"/>
-        </w:numPr>
-      </w:pPr>
-      <w:r>
-        <w:rPr>
-          <w:b/>
-        </w:rPr>
-        <w:t xml:space="preserve">Empresa: </w:t>
-      </w:r>
-      <w:proofErr w:type="spellStart"/>
-      <w:r>
-        <w:t>Stilingue</w:t>
-      </w:r>
-      <w:proofErr w:type="spellEnd"/>
-      <w:r>
-        <w:br/>
-      </w:r>
-      <w:r>
-        <w:rPr>
-          <w:b/>
-        </w:rPr>
-        <w:t xml:space="preserve">Cargo: </w:t>
-      </w:r>
-      <w:proofErr w:type="spellStart"/>
-      <w:r>
-        <w:t>Tester</w:t>
-      </w:r>
-      <w:proofErr w:type="spellEnd"/>
-      <w:r>
-        <w:br/>
-        <w:t>[</w:t>
-      </w:r>
-      <w:r>
-        <w:t xml:space="preserve">Fevereiro 2017 - </w:t>
-      </w:r>
-      <w:r>
-        <w:t>Até o momento]</w:t>
-      </w:r>
-      <w:r>
-        <w:br/>
-      </w:r>
-      <w:r>
-        <w:rPr>
-          <w:b/>
-        </w:rPr>
-        <w:t>ATIVIDADES:</w:t>
-      </w:r>
-    </w:p>
-    <w:p>
-      <w:pPr>
-        <w:pStyle w:val="PargrafodaLista"/>
-        <w:numPr>
-          <w:ilvl w:val="1"/>
-          <w:numId w:val="1"/>
-        </w:numPr>
-      </w:pPr>
-      <w:r>
-        <w:t>Responsável</w:t>
-      </w:r>
-      <w:r>
-        <w:t xml:space="preserve"> p</w:t>
-      </w:r>
-      <w:r>
-        <w:t>ela criação da equipe de testes</w:t>
-      </w:r>
-    </w:p>
-    <w:p>
-      <w:pPr>
-        <w:pStyle w:val="PargrafodaLista"/>
-        <w:numPr>
-          <w:ilvl w:val="1"/>
-          <w:numId w:val="1"/>
-        </w:numPr>
-      </w:pPr>
-      <w:r>
-        <w:t>Desenvolvi</w:t>
-      </w:r>
-      <w:r>
-        <w:t>mento</w:t>
-      </w:r>
-      <w:r>
-        <w:t xml:space="preserve"> </w:t>
-      </w:r>
-      <w:r>
-        <w:t>do</w:t>
-      </w:r>
-      <w:r>
-        <w:t xml:space="preserve"> sistema para</w:t>
-      </w:r>
-      <w:r>
-        <w:t xml:space="preserve"> testes automáticos utilizando:</w:t>
-      </w:r>
-    </w:p>
-    <w:p>
-      <w:pPr>
-        <w:pStyle w:val="PargrafodaLista"/>
-        <w:numPr>
-          <w:ilvl w:val="2"/>
-          <w:numId w:val="1"/>
-        </w:numPr>
-      </w:pPr>
-      <w:r>
-        <w:t xml:space="preserve"> Python e</w:t>
-      </w:r>
-      <w:r>
-        <w:t xml:space="preserve"> </w:t>
-      </w:r>
-      <w:proofErr w:type="spellStart"/>
-      <w:r>
-        <w:t>Selenium</w:t>
-      </w:r>
-      <w:proofErr w:type="spellEnd"/>
-      <w:r>
-        <w:t xml:space="preserve">. </w:t>
-      </w:r>
-    </w:p>
-    <w:p>
-      <w:pPr>
-        <w:pStyle w:val="PargrafodaLista"/>
-        <w:numPr>
-          <w:ilvl w:val="1"/>
-          <w:numId w:val="1"/>
-        </w:numPr>
-      </w:pPr>
-      <w:r>
-        <w:t>Junto à equipe de desenvolvimento trabalho com testes manuai</w:t>
-      </w:r>
-      <w:r>
-        <w:t xml:space="preserve">s, </w:t>
-      </w:r>
-      <w:r>
-        <w:t>automáticos</w:t>
-      </w:r>
-      <w:r>
-        <w:t xml:space="preserve"> e de qualidade.</w:t>
-      </w:r>
-    </w:p>
-    <w:p>
-      <w:pPr>
-        <w:pStyle w:val="PargrafodaLista"/>
-        <w:numPr>
-          <w:ilvl w:val="1"/>
-          <w:numId w:val="1"/>
-        </w:numPr>
-      </w:pPr>
-      <w:r>
-        <w:t xml:space="preserve">Junto a equipe de </w:t>
-      </w:r>
-      <w:proofErr w:type="spellStart"/>
-      <w:r>
-        <w:t>devops</w:t>
-      </w:r>
-      <w:proofErr w:type="spellEnd"/>
-      <w:r>
-        <w:t>, ajudo nos diagnósticos de bugs encontrados no sistema pelos clientes.</w:t>
-      </w:r>
+      <w:bookmarkStart w:id="0" w:name="_GoBack"/>
+      <w:bookmarkEnd w:id="0"/>
     </w:p>
     <w:sectPr>
       <w:pgSz w:w="11906" w:h="16838"/>
@@ -488,7 +321,7 @@
 </file>
 
 <file path=word/numbering.xml><?xml version="1.0" encoding="utf-8"?>
-<w:numbering xmlns:wpc="http://schemas.microsoft.com/office/word/2010/wordprocessingCanvas" xmlns:cx="http://schemas.microsoft.com/office/drawing/2014/chartex" xmlns:mc="http://schemas.openxmlformats.org/markup-compatibility/2006" xmlns:o="urn:schemas-microsoft-com:office:office" xmlns:r="http://schemas.openxmlformats.org/officeDocument/2006/relationships" xmlns:m="http://schemas.openxmlformats.org/officeDocument/2006/math" xmlns:v="urn:schemas-microsoft-com:vml" xmlns:wp14="http://schemas.microsoft.com/office/word/2010/wordprocessingDrawing" xmlns:wp="http://schemas.openxmlformats.org/drawingml/2006/wordprocessingDrawing" xmlns:w10="urn:schemas-microsoft-com:office:word" xmlns:w="http://schemas.openxmlformats.org/wordprocessingml/2006/main" xmlns:w14="http://schemas.microsoft.com/office/word/2010/wordml" xmlns:w15="http://schemas.microsoft.com/office/word/2012/wordml" xmlns:w16se="http://schemas.microsoft.com/office/word/2015/wordml/symex" xmlns:wpg="http://schemas.microsoft.com/office/word/2010/wordprocessingGroup" xmlns:wpi="http://schemas.microsoft.com/office/word/2010/wordprocessingInk" xmlns:wne="http://schemas.microsoft.com/office/word/2006/wordml" xmlns:wps="http://schemas.microsoft.com/office/word/2010/wordprocessingShape" mc:Ignorable="w14 w15 w16se wp14">
+<w:numbering xmlns:wpc="http://schemas.microsoft.com/office/word/2010/wordprocessingCanvas" xmlns:cx="http://schemas.microsoft.com/office/drawing/2014/chartex" xmlns:cx1="http://schemas.microsoft.com/office/drawing/2015/9/8/chartex" xmlns:mc="http://schemas.openxmlformats.org/markup-compatibility/2006" xmlns:o="urn:schemas-microsoft-com:office:office" xmlns:r="http://schemas.openxmlformats.org/officeDocument/2006/relationships" xmlns:m="http://schemas.openxmlformats.org/officeDocument/2006/math" xmlns:v="urn:schemas-microsoft-com:vml" xmlns:wp14="http://schemas.microsoft.com/office/word/2010/wordprocessingDrawing" xmlns:wp="http://schemas.openxmlformats.org/drawingml/2006/wordprocessingDrawing" xmlns:w10="urn:schemas-microsoft-com:office:word" xmlns:w="http://schemas.openxmlformats.org/wordprocessingml/2006/main" xmlns:w14="http://schemas.microsoft.com/office/word/2010/wordml" xmlns:w15="http://schemas.microsoft.com/office/word/2012/wordml" xmlns:w16se="http://schemas.microsoft.com/office/word/2015/wordml/symex" xmlns:wpg="http://schemas.microsoft.com/office/word/2010/wordprocessingGroup" xmlns:wpi="http://schemas.microsoft.com/office/word/2010/wordprocessingInk" xmlns:wne="http://schemas.microsoft.com/office/word/2006/wordml" xmlns:wps="http://schemas.microsoft.com/office/word/2010/wordprocessingShape" mc:Ignorable="w14 w15 w16se wp14">
   <w:abstractNum w:abstractNumId="0" w15:restartNumberingAfterBreak="0">
     <w:nsid w:val="410D4536"/>
     <w:multiLevelType w:val="hybridMultilevel"/>

</xml_diff>